<commit_message>
Changes related to Post Major Incident Report
</commit_message>
<xml_diff>
--- a/MIR-output.docx
+++ b/MIR-output.docx
@@ -10,6 +10,7 @@
           <w:docPartUnique/>
         </w:docPartObj>
       </w:sdtPr>
+      <w:sdtEndPr/>
       <w:sdtContent>
         <w:p>
           <w:r>
@@ -373,7 +374,29 @@
                                 <w:szCs w:val="28"/>
                                 <w:lang w:val="en-US"/>
                               </w:rPr>
-                              <w:t>Document Version / Details : &lt;ver no. / Date&gt;</w:t>
+                              <w:t>Document Version / Details : &lt;</w:t>
+                            </w:r>
+                            <w:proofErr w:type="spellStart"/>
+                            <w:r>
+                              <w:rPr>
+                                <w:rFonts w:asciiTheme="majorHAnsi" w:hAnsiTheme="majorHAnsi"/>
+                                <w:color w:val="FFFFFF" w:themeColor="background1"/>
+                                <w:sz w:val="28"/>
+                                <w:szCs w:val="28"/>
+                                <w:lang w:val="en-US"/>
+                              </w:rPr>
+                              <w:t>ver</w:t>
+                            </w:r>
+                            <w:proofErr w:type="spellEnd"/>
+                            <w:r>
+                              <w:rPr>
+                                <w:rFonts w:asciiTheme="majorHAnsi" w:hAnsiTheme="majorHAnsi"/>
+                                <w:color w:val="FFFFFF" w:themeColor="background1"/>
+                                <w:sz w:val="28"/>
+                                <w:szCs w:val="28"/>
+                                <w:lang w:val="en-US"/>
+                              </w:rPr>
+                              <w:t xml:space="preserve"> no. / Date&gt;</w:t>
                             </w:r>
                           </w:p>
                           <w:p>
@@ -932,7 +955,7 @@
                 <w:sz w:val="18"/>
                 <w:szCs w:val="18"/>
               </w:rPr>
-              <w:t>Request for help</w:t>
+              <w:t>Issue with web page</w:t>
             </w:r>
           </w:p>
           <w:p>
@@ -960,7 +983,7 @@
                 <w:sz w:val="18"/>
                 <w:szCs w:val="18"/>
               </w:rPr>
-              <w:t/>
+              <w:t>Web pages not loading. Showing 404 not found error.</w:t>
             </w:r>
           </w:p>
         </w:tc>
@@ -1022,7 +1045,7 @@
                 <w:sz w:val="18"/>
                 <w:szCs w:val="18"/>
               </w:rPr>
-              <w:t>(Impact Assessment is in progress.)</w:t>
+              <w:t>Impact assessment is in progress.</w:t>
             </w:r>
           </w:p>
         </w:tc>
@@ -1146,7 +1169,7 @@
                 <w:sz w:val="18"/>
                 <w:szCs w:val="18"/>
               </w:rPr>
-              <w:t>Eversource</w:t>
+              <w:t>Chevron</w:t>
             </w:r>
           </w:p>
         </w:tc>
@@ -1209,7 +1232,7 @@
                 <w:sz w:val="18"/>
                 <w:szCs w:val="18"/>
               </w:rPr>
-              <w:t>O365</w:t>
+              <w:t>Chrome</w:t>
             </w:r>
           </w:p>
         </w:tc>
@@ -1272,7 +1295,7 @@
                 <w:sz w:val="18"/>
                 <w:szCs w:val="18"/>
               </w:rPr>
-              <w:t>200</w:t>
+              <w:t>150</w:t>
             </w:r>
           </w:p>
         </w:tc>
@@ -1308,7 +1331,29 @@
                 <w:sz w:val="18"/>
                 <w:szCs w:val="18"/>
               </w:rPr>
-              <w:t>Issue reported By:</w:t>
+              <w:t xml:space="preserve">Issue reported </w:t>
+            </w:r>
+            <w:proofErr w:type="gramStart"/>
+            <w:r>
+              <w:rPr>
+                <w:rFonts w:ascii="Calibri Light" w:hAnsi="Calibri Light" w:cs="Arial"/>
+                <w:b/>
+                <w:color w:val="000000" w:themeColor="text1"/>
+                <w:sz w:val="18"/>
+                <w:szCs w:val="18"/>
+              </w:rPr>
+              <w:t>By</w:t>
+            </w:r>
+            <w:proofErr w:type="gramEnd"/>
+            <w:r>
+              <w:rPr>
+                <w:rFonts w:ascii="Calibri Light" w:hAnsi="Calibri Light" w:cs="Arial"/>
+                <w:b/>
+                <w:color w:val="000000" w:themeColor="text1"/>
+                <w:sz w:val="18"/>
+                <w:szCs w:val="18"/>
+              </w:rPr>
+              <w:t>:</w:t>
             </w:r>
           </w:p>
         </w:tc>
@@ -1335,7 +1380,7 @@
                 <w:sz w:val="18"/>
                 <w:szCs w:val="18"/>
               </w:rPr>
-              <w:t>Alene Rabeck</w:t>
+              <w:t>Andrew Jackson</w:t>
             </w:r>
           </w:p>
         </w:tc>
@@ -1398,7 +1443,7 @@
                 <w:sz w:val="18"/>
                 <w:szCs w:val="18"/>
               </w:rPr>
-              <w:t>INC0010179</w:t>
+              <w:t>INC0010182</w:t>
             </w:r>
           </w:p>
         </w:tc>
@@ -1587,7 +1632,7 @@
                 <w:sz w:val="18"/>
                 <w:szCs w:val="18"/>
               </w:rPr>
-              <w:t>PRB0001001</w:t>
+              <w:t/>
             </w:r>
           </w:p>
         </w:tc>
@@ -1652,7 +1697,7 @@
                 <w:sz w:val="18"/>
                 <w:szCs w:val="18"/>
               </w:rPr>
-              <w:t>14-Dec-2021 22:27</w:t>
+              <w:t>11-Jan-2022 08:52</w:t>
             </w:r>
           </w:p>
         </w:tc>
@@ -1715,7 +1760,7 @@
                 <w:sz w:val="18"/>
                 <w:szCs w:val="18"/>
               </w:rPr>
-              <w:t>14-Dec-2021 22:37</w:t>
+              <w:t>11-Jan-2022 09:02</w:t>
             </w:r>
           </w:p>
         </w:tc>
@@ -1841,7 +1886,7 @@
                 <w:sz w:val="18"/>
                 <w:szCs w:val="18"/>
               </w:rPr>
-              <w:t>Network</w:t>
+              <w:t>Network, Applications</w:t>
             </w:r>
           </w:p>
         </w:tc>
@@ -1904,7 +1949,7 @@
                 <w:sz w:val="18"/>
                 <w:szCs w:val="18"/>
               </w:rPr>
-              <w:t>(To be determind)</w:t>
+              <w:t>(To Be Determined)</w:t>
             </w:r>
           </w:p>
         </w:tc>
@@ -1967,7 +2012,7 @@
                 <w:sz w:val="18"/>
                 <w:szCs w:val="18"/>
               </w:rPr>
-              <w:t>(To be determind)</w:t>
+              <w:t>(To Be Determined)</w:t>
             </w:r>
           </w:p>
         </w:tc>
@@ -2030,7 +2075,7 @@
                 <w:sz w:val="18"/>
                 <w:szCs w:val="18"/>
               </w:rPr>
-              <w:t>(To be determind)</w:t>
+              <w:t>To be determined</w:t>
             </w:r>
           </w:p>
         </w:tc>
@@ -2094,7 +2139,7 @@
                 <w:sz w:val="18"/>
                 <w:szCs w:val="18"/>
               </w:rPr>
-              <w:t>(To be determind)</w:t>
+              <w:t>To be determined</w:t>
             </w:r>
           </w:p>
         </w:tc>
@@ -2158,7 +2203,7 @@
                 <w:sz w:val="18"/>
                 <w:szCs w:val="18"/>
               </w:rPr>
-              <w:t>(To be determind)</w:t>
+              <w:t>To be determined</w:t>
             </w:r>
           </w:p>
         </w:tc>
@@ -2897,6 +2942,7 @@
               <w:listItem w:displayText="Tools" w:value="Tools"/>
             </w:dropDownList>
           </w:sdtPr>
+          <w:sdtEndPr/>
           <w:sdtContent>
             <w:tc>
               <w:tcPr>
@@ -3084,6 +3130,7 @@
               <w:listItem w:displayText="Remote access" w:value="Remote access"/>
             </w:dropDownList>
           </w:sdtPr>
+          <w:sdtEndPr/>
           <w:sdtContent>
             <w:tc>
               <w:tcPr>
@@ -3237,6 +3284,7 @@
               <w:listItem w:displayText="Tools" w:value="Tools"/>
             </w:dropDownList>
           </w:sdtPr>
+          <w:sdtEndPr/>
           <w:sdtContent>
             <w:tc>
               <w:tcPr>
@@ -3424,6 +3472,7 @@
               <w:listItem w:displayText="Remote access" w:value="Remote access"/>
             </w:dropDownList>
           </w:sdtPr>
+          <w:sdtEndPr/>
           <w:sdtContent>
             <w:tc>
               <w:tcPr>
@@ -3577,6 +3626,7 @@
               <w:listItem w:displayText="Tools" w:value="Tools"/>
             </w:dropDownList>
           </w:sdtPr>
+          <w:sdtEndPr/>
           <w:sdtContent>
             <w:tc>
               <w:tcPr>
@@ -3764,6 +3814,7 @@
               <w:listItem w:displayText="Remote access" w:value="Remote access"/>
             </w:dropDownList>
           </w:sdtPr>
+          <w:sdtEndPr/>
           <w:sdtContent>
             <w:tc>
               <w:tcPr>
@@ -3917,6 +3968,7 @@
               <w:listItem w:displayText="Tools" w:value="Tools"/>
             </w:dropDownList>
           </w:sdtPr>
+          <w:sdtEndPr/>
           <w:sdtContent>
             <w:tc>
               <w:tcPr>
@@ -4104,6 +4156,7 @@
               <w:listItem w:displayText="Remote access" w:value="Remote access"/>
             </w:dropDownList>
           </w:sdtPr>
+          <w:sdtEndPr/>
           <w:sdtContent>
             <w:tc>
               <w:tcPr>
@@ -4257,6 +4310,7 @@
               <w:listItem w:displayText="Tools" w:value="Tools"/>
             </w:dropDownList>
           </w:sdtPr>
+          <w:sdtEndPr/>
           <w:sdtContent>
             <w:tc>
               <w:tcPr>
@@ -4444,6 +4498,7 @@
               <w:listItem w:displayText="Remote access" w:value="Remote access"/>
             </w:dropDownList>
           </w:sdtPr>
+          <w:sdtEndPr/>
           <w:sdtContent>
             <w:tc>
               <w:tcPr>
@@ -4866,7 +4921,7 @@
                 <w:sz w:val="18"/>
                 <w:szCs w:val="18"/>
               </w:rPr>
-              <w:t>14-Dec-2021 22:27</w:t>
+              <w:t>11-Jan-2022 08:52</w:t>
             </w:r>
           </w:p>
         </w:tc>
@@ -4952,7 +5007,7 @@
                 <w:sz w:val="18"/>
                 <w:szCs w:val="18"/>
               </w:rPr>
-              <w:t>14-Dec-2021 22:37</w:t>
+              <w:t>11-Jan-2022 09:02</w:t>
             </w:r>
           </w:p>
         </w:tc>
@@ -5016,7 +5071,7 @@
                 <w:sz w:val="18"/>
                 <w:szCs w:val="18"/>
               </w:rPr>
-              <w:t>(To be determind)</w:t>
+              <w:t>To be determined</w:t>
             </w:r>
           </w:p>
         </w:tc>
@@ -5145,10 +5200,12 @@
               <w:left w:w="29" w:type="dxa"/>
               <w:right w:w="29" w:type="dxa"/>
             </w:tcMar>
+            <w:vAlign w:val="center"/>
           </w:tcPr>
           <w:p>
             <w:pPr>
               <w:pStyle w:val="Tablebody"/>
+              <w:jc w:val="center"/>
               <w:rPr>
                 <w:rFonts w:asciiTheme="majorHAnsi" w:hAnsiTheme="majorHAnsi" w:cstheme="majorHAnsi"/>
                 <w:color w:val="000000" w:themeColor="text1"/>
@@ -5163,27 +5220,7 @@
                 <w:sz w:val="18"/>
                 <w:szCs w:val="18"/>
               </w:rPr>
-              <w:t>dd-mmm-yyyy</w:t>
-            </w:r>
-          </w:p>
-          <w:p>
-            <w:pPr>
-              <w:pStyle w:val="Tablebody"/>
-              <w:rPr>
-                <w:rFonts w:asciiTheme="majorHAnsi" w:hAnsiTheme="majorHAnsi" w:cstheme="majorHAnsi"/>
-                <w:color w:val="000000" w:themeColor="text1"/>
-                <w:sz w:val="18"/>
-                <w:szCs w:val="18"/>
-              </w:rPr>
-            </w:pPr>
-            <w:r>
-              <w:rPr>
-                <w:rFonts w:asciiTheme="majorHAnsi" w:hAnsiTheme="majorHAnsi" w:cstheme="majorHAnsi"/>
-                <w:color w:val="000000" w:themeColor="text1"/>
-                <w:sz w:val="18"/>
-                <w:szCs w:val="18"/>
-              </w:rPr>
-              <w:t>hh:mm CET</w:t>
+              <w:t>11-Jan-2022 08:59</w:t>
             </w:r>
           </w:p>
         </w:tc>
@@ -5196,6 +5233,7 @@
               <w:left w:w="29" w:type="dxa"/>
               <w:right w:w="29" w:type="dxa"/>
             </w:tcMar>
+            <w:vAlign w:val="center"/>
           </w:tcPr>
           <w:p>
             <w:pPr>
@@ -5207,6 +5245,15 @@
                 <w:szCs w:val="18"/>
               </w:rPr>
             </w:pPr>
+            <w:r>
+              <w:rPr>
+                <w:rFonts w:asciiTheme="majorHAnsi" w:hAnsiTheme="majorHAnsi" w:cstheme="majorHAnsi"/>
+                <w:color w:val="000000" w:themeColor="text1"/>
+                <w:sz w:val="18"/>
+                <w:szCs w:val="18"/>
+              </w:rPr>
+              <w:t>MIM started the bridge call for further investigation. Unix and Wintel joined the bridge to perform further investigation on this issue.</w:t>
+            </w:r>
           </w:p>
         </w:tc>
         <w:tc>
@@ -5217,10 +5264,12 @@
               <w:left w:w="29" w:type="dxa"/>
               <w:right w:w="29" w:type="dxa"/>
             </w:tcMar>
+            <w:vAlign w:val="center"/>
           </w:tcPr>
           <w:p>
             <w:pPr>
               <w:pStyle w:val="Tablebody"/>
+              <w:jc w:val="center"/>
               <w:rPr>
                 <w:rFonts w:asciiTheme="majorHAnsi" w:hAnsiTheme="majorHAnsi" w:cstheme="majorHAnsi"/>
                 <w:color w:val="000000" w:themeColor="text1"/>
@@ -5228,6 +5277,24 @@
                 <w:szCs w:val="18"/>
               </w:rPr>
             </w:pPr>
+            <w:r>
+              <w:rPr>
+                <w:rFonts w:asciiTheme="majorHAnsi" w:hAnsiTheme="majorHAnsi" w:cstheme="majorHAnsi"/>
+                <w:color w:val="000000" w:themeColor="text1"/>
+                <w:sz w:val="18"/>
+                <w:szCs w:val="18"/>
+              </w:rPr>
+              <w:t xml:space="preserve">MIM Team - </w:t>
+            </w:r>
+            <w:r>
+              <w:rPr>
+                <w:rFonts w:asciiTheme="majorHAnsi" w:hAnsiTheme="majorHAnsi" w:cstheme="majorHAnsi"/>
+                <w:color w:val="000000" w:themeColor="text1"/>
+                <w:sz w:val="18"/>
+                <w:szCs w:val="18"/>
+              </w:rPr>
+              <w:t>MIM Mgr 2</w:t>
+            </w:r>
           </w:p>
         </w:tc>
       </w:tr>
@@ -5243,10 +5310,12 @@
               <w:left w:w="29" w:type="dxa"/>
               <w:right w:w="29" w:type="dxa"/>
             </w:tcMar>
+            <w:vAlign w:val="center"/>
           </w:tcPr>
           <w:p>
             <w:pPr>
               <w:pStyle w:val="Tablebody"/>
+              <w:jc w:val="center"/>
               <w:rPr>
                 <w:rFonts w:asciiTheme="majorHAnsi" w:hAnsiTheme="majorHAnsi" w:cstheme="majorHAnsi"/>
                 <w:color w:val="000000" w:themeColor="text1"/>
@@ -5261,27 +5330,7 @@
                 <w:sz w:val="18"/>
                 <w:szCs w:val="18"/>
               </w:rPr>
-              <w:t>dd-mmm-yyyy</w:t>
-            </w:r>
-          </w:p>
-          <w:p>
-            <w:pPr>
-              <w:pStyle w:val="Tablebody"/>
-              <w:rPr>
-                <w:rFonts w:asciiTheme="majorHAnsi" w:hAnsiTheme="majorHAnsi" w:cstheme="majorHAnsi"/>
-                <w:color w:val="000000" w:themeColor="text1"/>
-                <w:sz w:val="18"/>
-                <w:szCs w:val="18"/>
-              </w:rPr>
-            </w:pPr>
-            <w:r>
-              <w:rPr>
-                <w:rFonts w:asciiTheme="majorHAnsi" w:hAnsiTheme="majorHAnsi" w:cstheme="majorHAnsi"/>
-                <w:color w:val="000000" w:themeColor="text1"/>
-                <w:sz w:val="18"/>
-                <w:szCs w:val="18"/>
-              </w:rPr>
-              <w:t>hh:mm CET</w:t>
+              <w:t>11-Jan-2022 09:05</w:t>
             </w:r>
           </w:p>
         </w:tc>
@@ -5294,6 +5343,7 @@
               <w:left w:w="29" w:type="dxa"/>
               <w:right w:w="29" w:type="dxa"/>
             </w:tcMar>
+            <w:vAlign w:val="center"/>
           </w:tcPr>
           <w:p>
             <w:pPr>
@@ -5305,6 +5355,15 @@
                 <w:szCs w:val="18"/>
               </w:rPr>
             </w:pPr>
+            <w:r>
+              <w:rPr>
+                <w:rFonts w:asciiTheme="majorHAnsi" w:hAnsiTheme="majorHAnsi" w:cstheme="majorHAnsi"/>
+                <w:color w:val="000000" w:themeColor="text1"/>
+                <w:sz w:val="18"/>
+                <w:szCs w:val="18"/>
+              </w:rPr>
+              <w:t>Workaround provided ...</w:t>
+            </w:r>
           </w:p>
         </w:tc>
         <w:tc>
@@ -5315,10 +5374,12 @@
               <w:left w:w="29" w:type="dxa"/>
               <w:right w:w="29" w:type="dxa"/>
             </w:tcMar>
+            <w:vAlign w:val="center"/>
           </w:tcPr>
           <w:p>
             <w:pPr>
               <w:pStyle w:val="Tablebody"/>
+              <w:jc w:val="center"/>
               <w:rPr>
                 <w:rFonts w:asciiTheme="majorHAnsi" w:hAnsiTheme="majorHAnsi" w:cstheme="majorHAnsi"/>
                 <w:color w:val="000000" w:themeColor="text1"/>
@@ -5326,32 +5387,15 @@
                 <w:szCs w:val="18"/>
               </w:rPr>
             </w:pPr>
-          </w:p>
-        </w:tc>
-      </w:tr>
-      <w:tr>
-        <w:trPr>
-          <w:trHeight w:val="335"/>
-        </w:trPr>
-        <w:tc>
-          <w:tcPr>
-            <w:tcW w:w="1268" w:type="dxa"/>
-            <w:tcMar>
-              <w:top w:w="28" w:type="dxa"/>
-              <w:left w:w="29" w:type="dxa"/>
-              <w:right w:w="29" w:type="dxa"/>
-            </w:tcMar>
-          </w:tcPr>
-          <w:p>
-            <w:pPr>
-              <w:pStyle w:val="Tablebody"/>
+            <w:r>
               <w:rPr>
                 <w:rFonts w:asciiTheme="majorHAnsi" w:hAnsiTheme="majorHAnsi" w:cstheme="majorHAnsi"/>
                 <w:color w:val="000000" w:themeColor="text1"/>
                 <w:sz w:val="18"/>
                 <w:szCs w:val="18"/>
               </w:rPr>
-            </w:pPr>
+              <w:t xml:space="preserve">MIM Team - </w:t>
+            </w:r>
             <w:r>
               <w:rPr>
                 <w:rFonts w:asciiTheme="majorHAnsi" w:hAnsiTheme="majorHAnsi" w:cstheme="majorHAnsi"/>
@@ -5359,169 +5403,8 @@
                 <w:sz w:val="18"/>
                 <w:szCs w:val="18"/>
               </w:rPr>
-              <w:t>dd-mmm-yyyy</w:t>
-            </w:r>
-          </w:p>
-          <w:p>
-            <w:pPr>
-              <w:pStyle w:val="Tablebody"/>
-              <w:rPr>
-                <w:rFonts w:asciiTheme="majorHAnsi" w:hAnsiTheme="majorHAnsi" w:cstheme="majorHAnsi"/>
-                <w:color w:val="000000" w:themeColor="text1"/>
-                <w:sz w:val="18"/>
-                <w:szCs w:val="18"/>
-              </w:rPr>
-            </w:pPr>
-            <w:r>
-              <w:rPr>
-                <w:rFonts w:asciiTheme="majorHAnsi" w:hAnsiTheme="majorHAnsi" w:cstheme="majorHAnsi"/>
-                <w:color w:val="000000" w:themeColor="text1"/>
-                <w:sz w:val="18"/>
-                <w:szCs w:val="18"/>
-              </w:rPr>
-              <w:t>hh:mm CET</w:t>
-            </w:r>
-          </w:p>
-        </w:tc>
-        <w:tc>
-          <w:tcPr>
-            <w:tcW w:w="7762" w:type="dxa"/>
-            <w:gridSpan w:val="4"/>
-            <w:tcMar>
-              <w:top w:w="28" w:type="dxa"/>
-              <w:left w:w="29" w:type="dxa"/>
-              <w:right w:w="29" w:type="dxa"/>
-            </w:tcMar>
-          </w:tcPr>
-          <w:p>
-            <w:pPr>
-              <w:pStyle w:val="Tablebody"/>
-              <w:rPr>
-                <w:rFonts w:asciiTheme="majorHAnsi" w:hAnsiTheme="majorHAnsi" w:cstheme="majorHAnsi"/>
-                <w:color w:val="000000" w:themeColor="text1"/>
-                <w:sz w:val="18"/>
-                <w:szCs w:val="18"/>
-              </w:rPr>
-            </w:pPr>
-          </w:p>
-        </w:tc>
-        <w:tc>
-          <w:tcPr>
-            <w:tcW w:w="2071" w:type="dxa"/>
-            <w:tcMar>
-              <w:top w:w="28" w:type="dxa"/>
-              <w:left w:w="29" w:type="dxa"/>
-              <w:right w:w="29" w:type="dxa"/>
-            </w:tcMar>
-          </w:tcPr>
-          <w:p>
-            <w:pPr>
-              <w:pStyle w:val="Tablebody"/>
-              <w:rPr>
-                <w:rFonts w:asciiTheme="majorHAnsi" w:hAnsiTheme="majorHAnsi" w:cstheme="majorHAnsi"/>
-                <w:color w:val="000000" w:themeColor="text1"/>
-                <w:sz w:val="18"/>
-                <w:szCs w:val="18"/>
-              </w:rPr>
-            </w:pPr>
-          </w:p>
-        </w:tc>
-      </w:tr>
-      <w:tr>
-        <w:trPr>
-          <w:trHeight w:val="436"/>
-        </w:trPr>
-        <w:tc>
-          <w:tcPr>
-            <w:tcW w:w="1268" w:type="dxa"/>
-            <w:tcMar>
-              <w:top w:w="28" w:type="dxa"/>
-              <w:left w:w="29" w:type="dxa"/>
-              <w:right w:w="29" w:type="dxa"/>
-            </w:tcMar>
-          </w:tcPr>
-          <w:p>
-            <w:pPr>
-              <w:pStyle w:val="Tablebody"/>
-              <w:rPr>
-                <w:rFonts w:asciiTheme="majorHAnsi" w:hAnsiTheme="majorHAnsi" w:cstheme="majorHAnsi"/>
-                <w:color w:val="000000" w:themeColor="text1"/>
-                <w:sz w:val="18"/>
-                <w:szCs w:val="18"/>
-              </w:rPr>
-            </w:pPr>
-            <w:r>
-              <w:rPr>
-                <w:rFonts w:asciiTheme="majorHAnsi" w:hAnsiTheme="majorHAnsi" w:cstheme="majorHAnsi"/>
-                <w:color w:val="000000" w:themeColor="text1"/>
-                <w:sz w:val="18"/>
-                <w:szCs w:val="18"/>
-              </w:rPr>
-              <w:t>dd-mmm-yyyy</w:t>
-            </w:r>
-          </w:p>
-          <w:p>
-            <w:pPr>
-              <w:pStyle w:val="Tablebody"/>
-              <w:rPr>
-                <w:rFonts w:asciiTheme="majorHAnsi" w:hAnsiTheme="majorHAnsi" w:cstheme="majorHAnsi"/>
-                <w:color w:val="000000" w:themeColor="text1"/>
-                <w:sz w:val="18"/>
-                <w:szCs w:val="18"/>
-              </w:rPr>
-            </w:pPr>
-            <w:r>
-              <w:rPr>
-                <w:rFonts w:asciiTheme="majorHAnsi" w:hAnsiTheme="majorHAnsi" w:cstheme="majorHAnsi"/>
-                <w:color w:val="000000" w:themeColor="text1"/>
-                <w:sz w:val="18"/>
-                <w:szCs w:val="18"/>
-              </w:rPr>
-              <w:t>hh:mm CET</w:t>
-            </w:r>
-          </w:p>
-        </w:tc>
-        <w:tc>
-          <w:tcPr>
-            <w:tcW w:w="7762" w:type="dxa"/>
-            <w:gridSpan w:val="4"/>
-            <w:tcMar>
-              <w:top w:w="28" w:type="dxa"/>
-              <w:left w:w="29" w:type="dxa"/>
-              <w:right w:w="29" w:type="dxa"/>
-            </w:tcMar>
-          </w:tcPr>
-          <w:p>
-            <w:pPr>
-              <w:pStyle w:val="Tablebody"/>
-              <w:rPr>
-                <w:rFonts w:asciiTheme="majorHAnsi" w:hAnsiTheme="majorHAnsi" w:cstheme="majorHAnsi"/>
-                <w:color w:val="000000" w:themeColor="text1"/>
-                <w:sz w:val="18"/>
-                <w:szCs w:val="18"/>
-              </w:rPr>
-            </w:pPr>
-          </w:p>
-        </w:tc>
-        <w:tc>
-          <w:tcPr>
-            <w:tcW w:w="2071" w:type="dxa"/>
-            <w:tcMar>
-              <w:top w:w="28" w:type="dxa"/>
-              <w:left w:w="29" w:type="dxa"/>
-              <w:right w:w="29" w:type="dxa"/>
-            </w:tcMar>
-          </w:tcPr>
-          <w:p>
-            <w:pPr>
-              <w:pStyle w:val="Tablebody"/>
-              <w:rPr>
-                <w:rFonts w:asciiTheme="majorHAnsi" w:hAnsiTheme="majorHAnsi" w:cstheme="majorHAnsi"/>
-                <w:color w:val="000000" w:themeColor="text1"/>
-                <w:sz w:val="18"/>
-                <w:szCs w:val="18"/>
-              </w:rPr>
-            </w:pPr>
+              <w:t>MIM Mgr 2</w:t>
+            </w:r>
           </w:p>
         </w:tc>
       </w:tr>
@@ -6074,13 +5957,23 @@
                 <w:szCs w:val="18"/>
               </w:rPr>
             </w:pPr>
+            <w:proofErr w:type="gramStart"/>
             <w:r>
               <w:rPr>
                 <w:rFonts w:asciiTheme="majorHAnsi" w:hAnsiTheme="majorHAnsi" w:cstheme="majorHAnsi"/>
                 <w:sz w:val="18"/>
                 <w:szCs w:val="18"/>
               </w:rPr>
-              <w:t xml:space="preserve">Etc..  </w:t>
+              <w:t>Etc..</w:t>
+            </w:r>
+            <w:proofErr w:type="gramEnd"/>
+            <w:r>
+              <w:rPr>
+                <w:rFonts w:asciiTheme="majorHAnsi" w:hAnsiTheme="majorHAnsi" w:cstheme="majorHAnsi"/>
+                <w:sz w:val="18"/>
+                <w:szCs w:val="18"/>
+              </w:rPr>
+              <w:t xml:space="preserve">  </w:t>
             </w:r>
           </w:p>
         </w:tc>
@@ -9400,6 +9293,7 @@
     <w:rsid w:val="00072F32"/>
     <w:rsid w:val="00363C84"/>
     <w:rsid w:val="00393F19"/>
+    <w:rsid w:val="007C4EB0"/>
     <w:rsid w:val="007E5DCC"/>
     <w:rsid w:val="00847833"/>
     <w:rsid w:val="009A1E94"/>
@@ -10180,6 +10074,19 @@
 </file>
 
 <file path=customXml/item1.xml><?xml version="1.0" encoding="utf-8"?>
+<b:Sources xmlns:b="http://schemas.openxmlformats.org/officeDocument/2006/bibliography" xmlns="http://schemas.openxmlformats.org/officeDocument/2006/bibliography" SelectedStyle="\APASixthEditionOfficeOnline.xsl" StyleName="APA" Version="6"/>
+</file>
+
+<file path=customXml/item2.xml><?xml version="1.0" encoding="utf-8"?>
+<?mso-contentType ?>
+<FormTemplates xmlns="http://schemas.microsoft.com/sharepoint/v3/contenttype/forms">
+  <Display>DocumentLibraryForm</Display>
+  <Edit>DocumentLibraryForm</Edit>
+  <New>DocumentLibraryForm</New>
+</FormTemplates>
+</file>
+
+<file path=customXml/item3.xml><?xml version="1.0" encoding="utf-8"?>
 <ct:contentTypeSchema xmlns:ct="http://schemas.microsoft.com/office/2006/metadata/contentType" xmlns:ma="http://schemas.microsoft.com/office/2006/metadata/properties/metaAttributes" ct:_="" ma:_="" ma:contentTypeName="Document" ma:contentTypeID="0x0101002256725F2775D3419EAE93BF11E03F4E" ma:contentTypeVersion="13" ma:contentTypeDescription="Create a new document." ma:contentTypeScope="" ma:versionID="26e7990e48960473da2705e11562365b">
   <xsd:schema xmlns:xsd="http://www.w3.org/2001/XMLSchema" xmlns:xs="http://www.w3.org/2001/XMLSchema" xmlns:p="http://schemas.microsoft.com/office/2006/metadata/properties" xmlns:ns3="917f3f61-b3c3-4140-af1e-eccb09c296ad" xmlns:ns4="72f0e1b5-dc2c-4593-84f7-86b69a62d397" targetNamespace="http://schemas.microsoft.com/office/2006/metadata/properties" ma:root="true" ma:fieldsID="712f72bc40aab07ee8bf6d4171628eb9" ns3:_="" ns4:_="">
     <xsd:import namespace="917f3f61-b3c3-4140-af1e-eccb09c296ad"/>
@@ -10402,19 +10309,6 @@
 </ct:contentTypeSchema>
 </file>
 
-<file path=customXml/item2.xml><?xml version="1.0" encoding="utf-8"?>
-<?mso-contentType ?>
-<FormTemplates xmlns="http://schemas.microsoft.com/sharepoint/v3/contenttype/forms">
-  <Display>DocumentLibraryForm</Display>
-  <Edit>DocumentLibraryForm</Edit>
-  <New>DocumentLibraryForm</New>
-</FormTemplates>
-</file>
-
-<file path=customXml/item3.xml><?xml version="1.0" encoding="utf-8"?>
-<b:Sources xmlns:b="http://schemas.openxmlformats.org/officeDocument/2006/bibliography" xmlns="http://schemas.openxmlformats.org/officeDocument/2006/bibliography" SelectedStyle="\APASixthEditionOfficeOnline.xsl" StyleName="APA" Version="6"/>
-</file>
-
 <file path=customXml/item4.xml><?xml version="1.0" encoding="utf-8"?>
 <p:properties xmlns:p="http://schemas.microsoft.com/office/2006/metadata/properties" xmlns:xsi="http://www.w3.org/2001/XMLSchema-instance" xmlns:pc="http://schemas.microsoft.com/office/infopath/2007/PartnerControls">
   <documentManagement/>
@@ -10422,6 +10316,22 @@
 </file>
 
 <file path=customXml/itemProps1.xml><?xml version="1.0" encoding="utf-8"?>
+<ds:datastoreItem xmlns:ds="http://schemas.openxmlformats.org/officeDocument/2006/customXml" ds:itemID="{3E253800-B056-4249-92D3-0168E855896D}">
+  <ds:schemaRefs>
+    <ds:schemaRef ds:uri="http://schemas.openxmlformats.org/officeDocument/2006/bibliography"/>
+  </ds:schemaRefs>
+</ds:datastoreItem>
+</file>
+
+<file path=customXml/itemProps2.xml><?xml version="1.0" encoding="utf-8"?>
+<ds:datastoreItem xmlns:ds="http://schemas.openxmlformats.org/officeDocument/2006/customXml" ds:itemID="{08C49E9E-811D-4A53-A762-49618075ABD2}">
+  <ds:schemaRefs>
+    <ds:schemaRef ds:uri="http://schemas.microsoft.com/sharepoint/v3/contenttype/forms"/>
+  </ds:schemaRefs>
+</ds:datastoreItem>
+</file>
+
+<file path=customXml/itemProps3.xml><?xml version="1.0" encoding="utf-8"?>
 <ds:datastoreItem xmlns:ds="http://schemas.openxmlformats.org/officeDocument/2006/customXml" ds:itemID="{2D985D4A-C069-4BAA-9D2C-BA3C8DD95769}">
   <ds:schemaRefs>
     <ds:schemaRef ds:uri="http://schemas.microsoft.com/office/2006/metadata/contentType"/>
@@ -10440,22 +10350,6 @@
 </ds:datastoreItem>
 </file>
 
-<file path=customXml/itemProps2.xml><?xml version="1.0" encoding="utf-8"?>
-<ds:datastoreItem xmlns:ds="http://schemas.openxmlformats.org/officeDocument/2006/customXml" ds:itemID="{08C49E9E-811D-4A53-A762-49618075ABD2}">
-  <ds:schemaRefs>
-    <ds:schemaRef ds:uri="http://schemas.microsoft.com/sharepoint/v3/contenttype/forms"/>
-  </ds:schemaRefs>
-</ds:datastoreItem>
-</file>
-
-<file path=customXml/itemProps3.xml><?xml version="1.0" encoding="utf-8"?>
-<ds:datastoreItem xmlns:ds="http://schemas.openxmlformats.org/officeDocument/2006/customXml" ds:itemID="{3E253800-B056-4249-92D3-0168E855896D}">
-  <ds:schemaRefs>
-    <ds:schemaRef ds:uri="http://schemas.openxmlformats.org/officeDocument/2006/bibliography"/>
-  </ds:schemaRefs>
-</ds:datastoreItem>
-</file>
-
 <file path=customXml/itemProps4.xml><?xml version="1.0" encoding="utf-8"?>
 <ds:datastoreItem xmlns:ds="http://schemas.openxmlformats.org/officeDocument/2006/customXml" ds:itemID="{781325AE-3657-4B33-B078-1CE33A577809}">
   <ds:schemaRefs>

</xml_diff>

<commit_message>
Extract MIR from sharepoint and send in Email
</commit_message>
<xml_diff>
--- a/MIR-output.docx
+++ b/MIR-output.docx
@@ -955,7 +955,7 @@
                 <w:sz w:val="18"/>
                 <w:szCs w:val="18"/>
               </w:rPr>
-              <w:t>Issue with web page</w:t>
+              <w:t>Outlook issues observed in Berlin, Connecticut.</w:t>
             </w:r>
           </w:p>
           <w:p>
@@ -983,7 +983,7 @@
                 <w:sz w:val="18"/>
                 <w:szCs w:val="18"/>
               </w:rPr>
-              <w:t>Web pages not loading. Showing 404 not found error.</w:t>
+              <w:t>Multiple users from multiple sites have reported that they are unable to send/receive email.</w:t>
             </w:r>
           </w:p>
         </w:tc>
@@ -1045,7 +1045,7 @@
                 <w:sz w:val="18"/>
                 <w:szCs w:val="18"/>
               </w:rPr>
-              <w:t>Impact assessment is in progress.</w:t>
+              <w:t>(Impact Assessment is in progress.)</w:t>
             </w:r>
           </w:p>
         </w:tc>
@@ -1107,7 +1107,7 @@
                 <w:sz w:val="18"/>
                 <w:szCs w:val="18"/>
               </w:rPr>
-              <w:t>Oslo</w:t>
+              <w:t>Berlin</w:t>
             </w:r>
           </w:p>
         </w:tc>
@@ -1232,7 +1232,7 @@
                 <w:sz w:val="18"/>
                 <w:szCs w:val="18"/>
               </w:rPr>
-              <w:t>Chrome, Network</w:t>
+              <w:t>O365</w:t>
             </w:r>
           </w:p>
         </w:tc>
@@ -1295,7 +1295,7 @@
                 <w:sz w:val="18"/>
                 <w:szCs w:val="18"/>
               </w:rPr>
-              <w:t>150</w:t>
+              <w:t>300</w:t>
             </w:r>
           </w:p>
         </w:tc>
@@ -1380,7 +1380,7 @@
                 <w:sz w:val="18"/>
                 <w:szCs w:val="18"/>
               </w:rPr>
-              <w:t>Andrew Jackson</w:t>
+              <w:t>Service Desk</w:t>
             </w:r>
           </w:p>
         </w:tc>
@@ -1443,7 +1443,7 @@
                 <w:sz w:val="18"/>
                 <w:szCs w:val="18"/>
               </w:rPr>
-              <w:t>INC0010182</w:t>
+              <w:t>INC0010186</w:t>
             </w:r>
           </w:p>
         </w:tc>
@@ -1506,7 +1506,7 @@
                 <w:sz w:val="18"/>
                 <w:szCs w:val="18"/>
               </w:rPr>
-              <w:t>P2</w:t>
+              <w:t>P1</w:t>
             </w:r>
           </w:p>
         </w:tc>
@@ -1632,7 +1632,7 @@
                 <w:sz w:val="18"/>
                 <w:szCs w:val="18"/>
               </w:rPr>
-              <w:t>PRB0001000</w:t>
+              <w:t>NA</w:t>
             </w:r>
           </w:p>
         </w:tc>
@@ -1697,7 +1697,7 @@
                 <w:sz w:val="18"/>
                 <w:szCs w:val="18"/>
               </w:rPr>
-              <w:t>11-Jan-2022 08:52</w:t>
+              <w:t>28-Jan-2022 16:35</w:t>
             </w:r>
           </w:p>
         </w:tc>
@@ -1760,7 +1760,7 @@
                 <w:sz w:val="18"/>
                 <w:szCs w:val="18"/>
               </w:rPr>
-              <w:t>11-Jan-2022 09:02</w:t>
+              <w:t>28-Jan-2022 16:45</w:t>
             </w:r>
           </w:p>
         </w:tc>
@@ -1823,7 +1823,7 @@
                 <w:sz w:val="18"/>
                 <w:szCs w:val="18"/>
               </w:rPr>
-              <w:t>MIM Mgr 2</w:t>
+              <w:t>MIM Mgr 1</w:t>
             </w:r>
           </w:p>
         </w:tc>
@@ -1886,7 +1886,7 @@
                 <w:sz w:val="18"/>
                 <w:szCs w:val="18"/>
               </w:rPr>
-              <w:t>Network, Applications</w:t>
+              <w:t>Network</w:t>
             </w:r>
           </w:p>
         </w:tc>
@@ -1949,7 +1949,7 @@
                 <w:sz w:val="18"/>
                 <w:szCs w:val="18"/>
               </w:rPr>
-              <w:t>(To Be Determined)</w:t>
+              <w:t>(To be determind)</w:t>
             </w:r>
           </w:p>
         </w:tc>
@@ -2012,7 +2012,7 @@
                 <w:sz w:val="18"/>
                 <w:szCs w:val="18"/>
               </w:rPr>
-              <w:t>(To Be Determined)</w:t>
+              <w:t>(To be determind)</w:t>
             </w:r>
           </w:p>
         </w:tc>
@@ -2075,7 +2075,7 @@
                 <w:sz w:val="18"/>
                 <w:szCs w:val="18"/>
               </w:rPr>
-              <w:t>To be determined</w:t>
+              <w:t>(To be determind)</w:t>
             </w:r>
           </w:p>
         </w:tc>
@@ -2139,7 +2139,7 @@
                 <w:sz w:val="18"/>
                 <w:szCs w:val="18"/>
               </w:rPr>
-              <w:t>To be determined</w:t>
+              <w:t>(To be determind)</w:t>
             </w:r>
           </w:p>
         </w:tc>
@@ -2203,7 +2203,7 @@
                 <w:sz w:val="18"/>
                 <w:szCs w:val="18"/>
               </w:rPr>
-              <w:t>To be determined</w:t>
+              <w:t>(To be determind)</w:t>
             </w:r>
           </w:p>
         </w:tc>
@@ -4921,7 +4921,7 @@
                 <w:sz w:val="18"/>
                 <w:szCs w:val="18"/>
               </w:rPr>
-              <w:t>11-Jan-2022 08:52</w:t>
+              <w:t>28-Jan-2022 16:35</w:t>
             </w:r>
           </w:p>
         </w:tc>
@@ -5007,7 +5007,7 @@
                 <w:sz w:val="18"/>
                 <w:szCs w:val="18"/>
               </w:rPr>
-              <w:t>11-Jan-2022 09:02</w:t>
+              <w:t>28-Jan-2022 16:45</w:t>
             </w:r>
           </w:p>
         </w:tc>
@@ -5071,7 +5071,7 @@
                 <w:sz w:val="18"/>
                 <w:szCs w:val="18"/>
               </w:rPr>
-              <w:t>To be determined</w:t>
+              <w:t>(To be determind)</w:t>
             </w:r>
           </w:p>
         </w:tc>
@@ -5220,7 +5220,7 @@
                 <w:sz w:val="18"/>
                 <w:szCs w:val="18"/>
               </w:rPr>
-              <w:t>11-Jan-2022 08:59</w:t>
+              <w:t>28-Jan-2022 16:32</w:t>
             </w:r>
           </w:p>
         </w:tc>
@@ -5293,7 +5293,7 @@
                 <w:sz w:val="18"/>
                 <w:szCs w:val="18"/>
               </w:rPr>
-              <w:t>MIM Mgr 2</w:t>
+              <w:t>MIM Mgr 1</w:t>
             </w:r>
           </w:p>
         </w:tc>
@@ -5330,7 +5330,7 @@
                 <w:sz w:val="18"/>
                 <w:szCs w:val="18"/>
               </w:rPr>
-              <w:t>11-Jan-2022 09:05</w:t>
+              <w:t>28-Jan-2022 16:41</w:t>
             </w:r>
           </w:p>
         </w:tc>
@@ -5362,7 +5362,7 @@
                 <w:sz w:val="18"/>
                 <w:szCs w:val="18"/>
               </w:rPr>
-              <w:t>Workaround provided ...</w:t>
+              <w:t>Workaround provided</w:t>
             </w:r>
           </w:p>
         </w:tc>
@@ -5403,227 +5403,7 @@
                 <w:sz w:val="18"/>
                 <w:szCs w:val="18"/>
               </w:rPr>
-              <w:t>MIM Mgr 2</w:t>
-            </w:r>
-          </w:p>
-        </w:tc>
-      </w:tr>
-      <w:tr>
-        <w:trPr>
-          <w:trHeight w:val="335"/>
-        </w:trPr>
-        <w:tc>
-          <w:tcPr>
-            <w:tcW w:w="1268" w:type="dxa"/>
-            <w:tcMar>
-              <w:top w:w="28" w:type="dxa"/>
-              <w:left w:w="29" w:type="dxa"/>
-              <w:right w:w="29" w:type="dxa"/>
-            </w:tcMar>
-            <w:vAlign w:val="center"/>
-          </w:tcPr>
-          <w:p>
-            <w:pPr>
-              <w:pStyle w:val="Tablebody"/>
-              <w:jc w:val="center"/>
-              <w:rPr>
-                <w:rFonts w:asciiTheme="majorHAnsi" w:hAnsiTheme="majorHAnsi" w:cstheme="majorHAnsi"/>
-                <w:color w:val="000000" w:themeColor="text1"/>
-                <w:sz w:val="18"/>
-                <w:szCs w:val="18"/>
-              </w:rPr>
-            </w:pPr>
-            <w:r>
-              <w:rPr>
-                <w:rFonts w:asciiTheme="majorHAnsi" w:hAnsiTheme="majorHAnsi" w:cstheme="majorHAnsi"/>
-                <w:color w:val="000000" w:themeColor="text1"/>
-                <w:sz w:val="18"/>
-                <w:szCs w:val="18"/>
-              </w:rPr>
-              <w:t>12-Jan-2022 12:14</w:t>
-            </w:r>
-          </w:p>
-        </w:tc>
-        <w:tc>
-          <w:tcPr>
-            <w:tcW w:w="7762" w:type="dxa"/>
-            <w:gridSpan w:val="4"/>
-            <w:tcMar>
-              <w:top w:w="28" w:type="dxa"/>
-              <w:left w:w="29" w:type="dxa"/>
-              <w:right w:w="29" w:type="dxa"/>
-            </w:tcMar>
-            <w:vAlign w:val="center"/>
-          </w:tcPr>
-          <w:p>
-            <w:pPr>
-              <w:pStyle w:val="Tablebody"/>
-              <w:rPr>
-                <w:rFonts w:asciiTheme="majorHAnsi" w:hAnsiTheme="majorHAnsi" w:cstheme="majorHAnsi"/>
-                <w:color w:val="000000" w:themeColor="text1"/>
-                <w:sz w:val="18"/>
-                <w:szCs w:val="18"/>
-              </w:rPr>
-            </w:pPr>
-            <w:r>
-              <w:rPr>
-                <w:rFonts w:asciiTheme="majorHAnsi" w:hAnsiTheme="majorHAnsi" w:cstheme="majorHAnsi"/>
-                <w:color w:val="000000" w:themeColor="text1"/>
-                <w:sz w:val="18"/>
-                <w:szCs w:val="18"/>
-              </w:rPr>
-              <w:t>Firewall issues found in the server hosting the website.</w:t>
-            </w:r>
-          </w:p>
-        </w:tc>
-        <w:tc>
-          <w:tcPr>
-            <w:tcW w:w="2071" w:type="dxa"/>
-            <w:tcMar>
-              <w:top w:w="28" w:type="dxa"/>
-              <w:left w:w="29" w:type="dxa"/>
-              <w:right w:w="29" w:type="dxa"/>
-            </w:tcMar>
-            <w:vAlign w:val="center"/>
-          </w:tcPr>
-          <w:p>
-            <w:pPr>
-              <w:pStyle w:val="Tablebody"/>
-              <w:jc w:val="center"/>
-              <w:rPr>
-                <w:rFonts w:asciiTheme="majorHAnsi" w:hAnsiTheme="majorHAnsi" w:cstheme="majorHAnsi"/>
-                <w:color w:val="000000" w:themeColor="text1"/>
-                <w:sz w:val="18"/>
-                <w:szCs w:val="18"/>
-              </w:rPr>
-            </w:pPr>
-            <w:r>
-              <w:rPr>
-                <w:rFonts w:asciiTheme="majorHAnsi" w:hAnsiTheme="majorHAnsi" w:cstheme="majorHAnsi"/>
-                <w:color w:val="000000" w:themeColor="text1"/>
-                <w:sz w:val="18"/>
-                <w:szCs w:val="18"/>
-              </w:rPr>
-              <w:t xml:space="preserve">MIM Team - </w:t>
-            </w:r>
-            <w:r>
-              <w:rPr>
-                <w:rFonts w:asciiTheme="majorHAnsi" w:hAnsiTheme="majorHAnsi" w:cstheme="majorHAnsi"/>
-                <w:color w:val="000000" w:themeColor="text1"/>
-                <w:sz w:val="18"/>
-                <w:szCs w:val="18"/>
-              </w:rPr>
-              <w:t>MIM Mgr 2</w:t>
-            </w:r>
-          </w:p>
-        </w:tc>
-      </w:tr>
-      <w:tr>
-        <w:trPr>
-          <w:trHeight w:val="335"/>
-        </w:trPr>
-        <w:tc>
-          <w:tcPr>
-            <w:tcW w:w="1268" w:type="dxa"/>
-            <w:tcMar>
-              <w:top w:w="28" w:type="dxa"/>
-              <w:left w:w="29" w:type="dxa"/>
-              <w:right w:w="29" w:type="dxa"/>
-            </w:tcMar>
-            <w:vAlign w:val="center"/>
-          </w:tcPr>
-          <w:p>
-            <w:pPr>
-              <w:pStyle w:val="Tablebody"/>
-              <w:jc w:val="center"/>
-              <w:rPr>
-                <w:rFonts w:asciiTheme="majorHAnsi" w:hAnsiTheme="majorHAnsi" w:cstheme="majorHAnsi"/>
-                <w:color w:val="000000" w:themeColor="text1"/>
-                <w:sz w:val="18"/>
-                <w:szCs w:val="18"/>
-              </w:rPr>
-            </w:pPr>
-            <w:r>
-              <w:rPr>
-                <w:rFonts w:asciiTheme="majorHAnsi" w:hAnsiTheme="majorHAnsi" w:cstheme="majorHAnsi"/>
-                <w:color w:val="000000" w:themeColor="text1"/>
-                <w:sz w:val="18"/>
-                <w:szCs w:val="18"/>
-              </w:rPr>
-              <w:t>20-Jan-2022 10:07</w:t>
-            </w:r>
-          </w:p>
-        </w:tc>
-        <w:tc>
-          <w:tcPr>
-            <w:tcW w:w="7762" w:type="dxa"/>
-            <w:gridSpan w:val="4"/>
-            <w:tcMar>
-              <w:top w:w="28" w:type="dxa"/>
-              <w:left w:w="29" w:type="dxa"/>
-              <w:right w:w="29" w:type="dxa"/>
-            </w:tcMar>
-            <w:vAlign w:val="center"/>
-          </w:tcPr>
-          <w:p>
-            <w:pPr>
-              <w:pStyle w:val="Tablebody"/>
-              <w:rPr>
-                <w:rFonts w:asciiTheme="majorHAnsi" w:hAnsiTheme="majorHAnsi" w:cstheme="majorHAnsi"/>
-                <w:color w:val="000000" w:themeColor="text1"/>
-                <w:sz w:val="18"/>
-                <w:szCs w:val="18"/>
-              </w:rPr>
-            </w:pPr>
-            <w:r>
-              <w:rPr>
-                <w:rFonts w:asciiTheme="majorHAnsi" w:hAnsiTheme="majorHAnsi" w:cstheme="majorHAnsi"/>
-                <w:color w:val="000000" w:themeColor="text1"/>
-                <w:sz w:val="18"/>
-                <w:szCs w:val="18"/>
-              </w:rPr>
-              <w:t>Awaiting evidence ....</w:t>
-            </w:r>
-          </w:p>
-        </w:tc>
-        <w:tc>
-          <w:tcPr>
-            <w:tcW w:w="2071" w:type="dxa"/>
-            <w:tcMar>
-              <w:top w:w="28" w:type="dxa"/>
-              <w:left w:w="29" w:type="dxa"/>
-              <w:right w:w="29" w:type="dxa"/>
-            </w:tcMar>
-            <w:vAlign w:val="center"/>
-          </w:tcPr>
-          <w:p>
-            <w:pPr>
-              <w:pStyle w:val="Tablebody"/>
-              <w:jc w:val="center"/>
-              <w:rPr>
-                <w:rFonts w:asciiTheme="majorHAnsi" w:hAnsiTheme="majorHAnsi" w:cstheme="majorHAnsi"/>
-                <w:color w:val="000000" w:themeColor="text1"/>
-                <w:sz w:val="18"/>
-                <w:szCs w:val="18"/>
-              </w:rPr>
-            </w:pPr>
-            <w:r>
-              <w:rPr>
-                <w:rFonts w:asciiTheme="majorHAnsi" w:hAnsiTheme="majorHAnsi" w:cstheme="majorHAnsi"/>
-                <w:color w:val="000000" w:themeColor="text1"/>
-                <w:sz w:val="18"/>
-                <w:szCs w:val="18"/>
-              </w:rPr>
-              <w:t xml:space="preserve">MIM Team - </w:t>
-            </w:r>
-            <w:r>
-              <w:rPr>
-                <w:rFonts w:asciiTheme="majorHAnsi" w:hAnsiTheme="majorHAnsi" w:cstheme="majorHAnsi"/>
-                <w:color w:val="000000" w:themeColor="text1"/>
-                <w:sz w:val="18"/>
-                <w:szCs w:val="18"/>
-              </w:rPr>
-              <w:t>MIM Mgr 2</w:t>
+              <w:t>MIM Mgr 1</w:t>
             </w:r>
           </w:p>
         </w:tc>

</xml_diff>